<commit_message>
Added all the latest Physical Placement icons. Updated DMG build script.
</commit_message>
<xml_diff>
--- a/Builders/VVDN_SPLUNDSB_PROCEDURE_TO_CREATE_EXECUTABLES.docx
+++ b/Builders/VVDN_SPLUNDSB_PROCEDURE_TO_CREATE_EXECUTABLES.docx
@@ -18302,7 +18302,7 @@
           <w:sz w:val="24"/>
           <w:szCs w:val="24"/>
         </w:rPr>
-        <w:t>"image path" say  "--remote-name http:/</w:t>
+        <w:t xml:space="preserve">"image path" say  </w:t>
       </w:r>
       <w:r>
         <w:rPr>
@@ -18311,16 +18311,7 @@
           <w:sz w:val="24"/>
           <w:szCs w:val="24"/>
         </w:rPr>
-        <w:t>/centerkey.com/mac/java/DeepStorageBrowser</w:t>
-      </w:r>
-      <w:r>
-        <w:rPr>
-          <w:rFonts w:ascii="Times New Roman" w:hAnsi="Times New Roman"/>
-          <w:color w:val="FF0000"/>
-          <w:sz w:val="24"/>
-          <w:szCs w:val="24"/>
-        </w:rPr>
-        <w:t>.png"</w:t>
+        <w:t>"/Users/apple/Desktop/DeepStorageBrowser.png"</w:t>
       </w:r>
     </w:p>
     <w:p>
@@ -18494,7 +18485,25 @@
           <w:sz w:val="24"/>
           <w:szCs w:val="24"/>
         </w:rPr>
-        <w:t>.png --out ShowTime.ic</w:t>
+        <w:t xml:space="preserve">.png --out </w:t>
+      </w:r>
+      <w:r>
+        <w:rPr>
+          <w:rFonts w:ascii="Times New Roman" w:hAnsi="Times New Roman"/>
+          <w:color w:val="FF0000"/>
+          <w:sz w:val="24"/>
+          <w:szCs w:val="24"/>
+        </w:rPr>
+        <w:t>DeepStorageBrowser</w:t>
+      </w:r>
+      <w:r>
+        <w:rPr>
+          <w:rFonts w:ascii="Times New Roman" w:hAnsi="Times New Roman"/>
+          <w:color w:val="FF0000"/>
+          <w:sz w:val="24"/>
+          <w:szCs w:val="24"/>
+        </w:rPr>
+        <w:t>.ic</w:t>
       </w:r>
       <w:r>
         <w:rPr>
@@ -18885,7 +18894,25 @@
           <w:sz w:val="24"/>
           <w:szCs w:val="24"/>
         </w:rPr>
-        <w:t>$jdk/bin/javapackager -deploy -native dmg -srcfiles DeepStorageBrowser.jar -appclasscom.spectralogic.dsbrowser.gui.Main -name DeepStorageBrowser -BappVersion=2.1 -Bmac.signing-key-developer-id-app="Spectra Logic Corporation" -outdir deploy -outfileDeepStorageBrowser</w:t>
+        <w:t xml:space="preserve">$jdk/bin/javapackager -deploy -native dmg </w:t>
+      </w:r>
+      <w:r>
+        <w:rPr>
+          <w:rFonts w:ascii="Times New Roman" w:hAnsi="Times New Roman"/>
+          <w:color w:val="FF0000"/>
+          <w:sz w:val="24"/>
+          <w:szCs w:val="24"/>
+        </w:rPr>
+        <w:t>-srcfiles DeepStorageBrowser.app</w:t>
+      </w:r>
+      <w:r>
+        <w:rPr>
+          <w:rFonts w:ascii="Times New Roman" w:hAnsi="Times New Roman"/>
+          <w:color w:val="FF0000"/>
+          <w:sz w:val="24"/>
+          <w:szCs w:val="24"/>
+        </w:rPr>
+        <w:t xml:space="preserve"> -appclasscom.spectralogic.dsbrowser.gui.Main -name DeepStorageBrowser -BappVersion=2.1 -Bmac.signing-key-developer-id-app="Spectra Logic Corporation" -outdir deploy -outfileDeepStorageBrowser</w:t>
       </w:r>
       <w:r>
         <w:rPr>
@@ -19091,6 +19118,47 @@
           <w:szCs w:val="24"/>
         </w:rPr>
         <w:t>DeepStorageBrowser.app should be in same folder where all other files are placed.</w:t>
+      </w:r>
+    </w:p>
+    <w:p>
+      <w:pPr>
+        <w:pStyle w:val="NoSpacing"/>
+        <w:numPr>
+          <w:ilvl w:val="0"/>
+          <w:numId w:val="40"/>
+        </w:numPr>
+        <w:rPr>
+          <w:rFonts w:ascii="Times New Roman" w:hAnsi="Times New Roman"/>
+          <w:sz w:val="24"/>
+          <w:szCs w:val="24"/>
+        </w:rPr>
+      </w:pPr>
+      <w:r>
+        <w:rPr>
+          <w:rFonts w:ascii="Times New Roman" w:hAnsi="Times New Roman"/>
+          <w:color w:val="E36C0A" w:themeColor="accent6" w:themeShade="BF"/>
+          <w:sz w:val="24"/>
+          <w:szCs w:val="24"/>
+        </w:rPr>
+        <w:t xml:space="preserve">Keep .jar file in the same </w:t>
+      </w:r>
+      <w:r>
+        <w:rPr>
+          <w:rFonts w:ascii="Times New Roman" w:hAnsi="Times New Roman"/>
+          <w:color w:val="E36C0A" w:themeColor="accent6" w:themeShade="BF"/>
+          <w:sz w:val="24"/>
+          <w:szCs w:val="24"/>
+        </w:rPr>
+        <w:t xml:space="preserve">folder </w:t>
+      </w:r>
+      <w:r>
+        <w:rPr>
+          <w:rFonts w:ascii="Times New Roman" w:hAnsi="Times New Roman"/>
+          <w:color w:val="E36C0A" w:themeColor="accent6" w:themeShade="BF"/>
+          <w:sz w:val="24"/>
+          <w:szCs w:val="24"/>
+        </w:rPr>
+        <w:t>as well. (in DeepStorageBrowser)</w:t>
       </w:r>
     </w:p>
     <w:p>
@@ -19236,7 +19304,7 @@
         <w:noProof/>
         <w:sz w:val="20"/>
       </w:rPr>
-      <w:t>8</w:t>
+      <w:t>17</w:t>
     </w:r>
     <w:r>
       <w:rPr>
@@ -19324,7 +19392,7 @@
                   <a:blip r:embed="rId1" cstate="print">
                     <a:extLst>
                       <a:ext uri="{28A0092B-C50C-407E-A947-70E740481C1C}">
-                        <a14:useLocalDpi xmlns:a14="http://schemas.microsoft.com/office/drawing/2010/main" xmlns:wps="http://schemas.microsoft.com/office/word/2010/wordprocessingShape" xmlns:wpi="http://schemas.microsoft.com/office/word/2010/wordprocessingInk" xmlns:wpg="http://schemas.microsoft.com/office/word/2010/wordprocessingGroup" xmlns:w14="http://schemas.microsoft.com/office/word/2010/wordml" xmlns:w="http://schemas.openxmlformats.org/wordprocessingml/2006/main" xmlns:w10="urn:schemas-microsoft-com:office:word" xmlns:wp14="http://schemas.microsoft.com/office/word/2010/wordprocessingDrawing" xmlns:v="urn:schemas-microsoft-com:vml" xmlns:o="urn:schemas-microsoft-com:office:office" xmlns:mc="http://schemas.openxmlformats.org/markup-compatibility/2006" xmlns:wpc="http://schemas.microsoft.com/office/word/2010/wordprocessingCanvas" xmlns="" val="0"/>
+                        <a14:useLocalDpi xmlns="" xmlns:wpc="http://schemas.microsoft.com/office/word/2010/wordprocessingCanvas" xmlns:mc="http://schemas.openxmlformats.org/markup-compatibility/2006" xmlns:o="urn:schemas-microsoft-com:office:office" xmlns:v="urn:schemas-microsoft-com:vml" xmlns:wp14="http://schemas.microsoft.com/office/word/2010/wordprocessingDrawing" xmlns:w10="urn:schemas-microsoft-com:office:word" xmlns:w="http://schemas.openxmlformats.org/wordprocessingml/2006/main" xmlns:w14="http://schemas.microsoft.com/office/word/2010/wordml" xmlns:wpg="http://schemas.microsoft.com/office/word/2010/wordprocessingGroup" xmlns:wpi="http://schemas.microsoft.com/office/word/2010/wordprocessingInk" xmlns:wps="http://schemas.microsoft.com/office/word/2010/wordprocessingShape" xmlns:a14="http://schemas.microsoft.com/office/drawing/2010/main" val="0"/>
                       </a:ext>
                     </a:extLst>
                   </a:blip>
@@ -19386,7 +19454,7 @@
                   <a:blip r:embed="rId2" cstate="print">
                     <a:extLst>
                       <a:ext uri="{28A0092B-C50C-407E-A947-70E740481C1C}">
-                        <a14:useLocalDpi xmlns:a14="http://schemas.microsoft.com/office/drawing/2010/main" xmlns:wps="http://schemas.microsoft.com/office/word/2010/wordprocessingShape" xmlns:wpi="http://schemas.microsoft.com/office/word/2010/wordprocessingInk" xmlns:wpg="http://schemas.microsoft.com/office/word/2010/wordprocessingGroup" xmlns:w14="http://schemas.microsoft.com/office/word/2010/wordml" xmlns:w="http://schemas.openxmlformats.org/wordprocessingml/2006/main" xmlns:w10="urn:schemas-microsoft-com:office:word" xmlns:wp14="http://schemas.microsoft.com/office/word/2010/wordprocessingDrawing" xmlns:v="urn:schemas-microsoft-com:vml" xmlns:o="urn:schemas-microsoft-com:office:office" xmlns:mc="http://schemas.openxmlformats.org/markup-compatibility/2006" xmlns:wpc="http://schemas.microsoft.com/office/word/2010/wordprocessingCanvas" xmlns="" val="0"/>
+                        <a14:useLocalDpi xmlns="" xmlns:wpc="http://schemas.microsoft.com/office/word/2010/wordprocessingCanvas" xmlns:mc="http://schemas.openxmlformats.org/markup-compatibility/2006" xmlns:o="urn:schemas-microsoft-com:office:office" xmlns:v="urn:schemas-microsoft-com:vml" xmlns:wp14="http://schemas.microsoft.com/office/word/2010/wordprocessingDrawing" xmlns:w10="urn:schemas-microsoft-com:office:word" xmlns:w="http://schemas.openxmlformats.org/wordprocessingml/2006/main" xmlns:w14="http://schemas.microsoft.com/office/word/2010/wordml" xmlns:wpg="http://schemas.microsoft.com/office/word/2010/wordprocessingGroup" xmlns:wpi="http://schemas.microsoft.com/office/word/2010/wordprocessingInk" xmlns:wps="http://schemas.microsoft.com/office/word/2010/wordprocessingShape" xmlns:a14="http://schemas.microsoft.com/office/drawing/2010/main" val="0"/>
                       </a:ext>
                     </a:extLst>
                   </a:blip>
@@ -19621,7 +19689,7 @@
                   <a:blip r:embed="rId1">
                     <a:extLst>
                       <a:ext uri="{28A0092B-C50C-407E-A947-70E740481C1C}">
-                        <a14:useLocalDpi xmlns:a14="http://schemas.microsoft.com/office/drawing/2010/main" xmlns:wps="http://schemas.microsoft.com/office/word/2010/wordprocessingShape" xmlns:wpi="http://schemas.microsoft.com/office/word/2010/wordprocessingInk" xmlns:wpg="http://schemas.microsoft.com/office/word/2010/wordprocessingGroup" xmlns:w14="http://schemas.microsoft.com/office/word/2010/wordml" xmlns:w="http://schemas.openxmlformats.org/wordprocessingml/2006/main" xmlns:w10="urn:schemas-microsoft-com:office:word" xmlns:wp14="http://schemas.microsoft.com/office/word/2010/wordprocessingDrawing" xmlns:v="urn:schemas-microsoft-com:vml" xmlns:o="urn:schemas-microsoft-com:office:office" xmlns:mc="http://schemas.openxmlformats.org/markup-compatibility/2006" xmlns:wpc="http://schemas.microsoft.com/office/word/2010/wordprocessingCanvas" xmlns="" val="0"/>
+                        <a14:useLocalDpi xmlns="" xmlns:wpc="http://schemas.microsoft.com/office/word/2010/wordprocessingCanvas" xmlns:mc="http://schemas.openxmlformats.org/markup-compatibility/2006" xmlns:o="urn:schemas-microsoft-com:office:office" xmlns:v="urn:schemas-microsoft-com:vml" xmlns:wp14="http://schemas.microsoft.com/office/word/2010/wordprocessingDrawing" xmlns:w10="urn:schemas-microsoft-com:office:word" xmlns:w="http://schemas.openxmlformats.org/wordprocessingml/2006/main" xmlns:w14="http://schemas.microsoft.com/office/word/2010/wordml" xmlns:wpg="http://schemas.microsoft.com/office/word/2010/wordprocessingGroup" xmlns:wpi="http://schemas.microsoft.com/office/word/2010/wordprocessingInk" xmlns:wps="http://schemas.microsoft.com/office/word/2010/wordprocessingShape" xmlns:a14="http://schemas.microsoft.com/office/drawing/2010/main" val="0"/>
                       </a:ext>
                     </a:extLst>
                   </a:blip>
@@ -19712,7 +19780,7 @@
                   <a:blip r:embed="rId1" cstate="print">
                     <a:extLst>
                       <a:ext uri="{28A0092B-C50C-407E-A947-70E740481C1C}">
-                        <a14:useLocalDpi xmlns:a14="http://schemas.microsoft.com/office/drawing/2010/main" xmlns:wps="http://schemas.microsoft.com/office/word/2010/wordprocessingShape" xmlns:wpi="http://schemas.microsoft.com/office/word/2010/wordprocessingInk" xmlns:wpg="http://schemas.microsoft.com/office/word/2010/wordprocessingGroup" xmlns:w14="http://schemas.microsoft.com/office/word/2010/wordml" xmlns:w="http://schemas.openxmlformats.org/wordprocessingml/2006/main" xmlns:w10="urn:schemas-microsoft-com:office:word" xmlns:wp14="http://schemas.microsoft.com/office/word/2010/wordprocessingDrawing" xmlns:v="urn:schemas-microsoft-com:vml" xmlns:o="urn:schemas-microsoft-com:office:office" xmlns:mc="http://schemas.openxmlformats.org/markup-compatibility/2006" xmlns:wpc="http://schemas.microsoft.com/office/word/2010/wordprocessingCanvas" xmlns="" val="0"/>
+                        <a14:useLocalDpi xmlns="" xmlns:wpc="http://schemas.microsoft.com/office/word/2010/wordprocessingCanvas" xmlns:mc="http://schemas.openxmlformats.org/markup-compatibility/2006" xmlns:o="urn:schemas-microsoft-com:office:office" xmlns:v="urn:schemas-microsoft-com:vml" xmlns:wp14="http://schemas.microsoft.com/office/word/2010/wordprocessingDrawing" xmlns:w10="urn:schemas-microsoft-com:office:word" xmlns:w="http://schemas.openxmlformats.org/wordprocessingml/2006/main" xmlns:w14="http://schemas.microsoft.com/office/word/2010/wordml" xmlns:wpg="http://schemas.microsoft.com/office/word/2010/wordprocessingGroup" xmlns:wpi="http://schemas.microsoft.com/office/word/2010/wordprocessingInk" xmlns:wps="http://schemas.microsoft.com/office/word/2010/wordprocessingShape" xmlns:a14="http://schemas.microsoft.com/office/drawing/2010/main" val="0"/>
                       </a:ext>
                     </a:extLst>
                   </a:blip>

</xml_diff>